<commit_message>
Capítulo 5 - O Sistema tidyverse, e atualizando arquivos do Capítulo 4
</commit_message>
<xml_diff>
--- a/Cap-04 -MarkDown/Exemplo02.docx
+++ b/Cap-04 -MarkDown/Exemplo02.docx
@@ -195,7 +195,7 @@
       </w:r>
     </w:p>
     <w:bookmarkEnd w:id="21"/>
-    <w:bookmarkStart w:id="23" w:name="including-plots"/>
+    <w:bookmarkStart w:id="25" w:name="including-plots"/>
     <w:p>
       <w:pPr>
         <w:pStyle w:val="Ttulo1"/>
@@ -221,12 +221,12 @@
           <wp:inline>
             <wp:extent cx="4620126" cy="3696101"/>
             <wp:effectExtent b="0" l="0" r="0" t="0"/>
-            <wp:docPr descr="" title="" id="1" name="Picture"/>
+            <wp:docPr descr="" title="" id="23" name="Picture"/>
             <a:graphic>
               <a:graphicData uri="http://schemas.openxmlformats.org/drawingml/2006/picture">
                 <pic:pic>
                   <pic:nvPicPr>
-                    <pic:cNvPr descr="Exemplo02_files/figure-docx/pressure-1.png" id="0" name="Picture"/>
+                    <pic:cNvPr descr="Exemplo02_files/figure-docx/pressure-1.png" id="24" name="Picture"/>
                     <pic:cNvPicPr>
                       <a:picLocks noChangeArrowheads="1" noChangeAspect="1"/>
                     </pic:cNvPicPr>
@@ -267,7 +267,7 @@
         <w:t xml:space="preserve">Note Que o parâmetro echo = False foi adicionado ao trecho de código para evitar a impressão do código R que gerou o gráfico.</w:t>
       </w:r>
     </w:p>
-    <w:bookmarkEnd w:id="23"/>
+    <w:bookmarkEnd w:id="25"/>
     <w:sectPr>
       <w:footerReference r:id="rId9" w:type="default"/>
       <w:pgSz w:code="9" w:h="16838" w:w="11906"/>

</xml_diff>